<commit_message>
Se agrega modificaciones a informe
</commit_message>
<xml_diff>
--- a/informes/CarlotaAgustinaLoustau.docx
+++ b/informes/CarlotaAgustinaLoustau.docx
@@ -109,12 +109,12 @@
           <wp:inline distB="114300" distT="114300" distL="114300" distR="114300">
             <wp:extent cx="5731200" cy="4305300"/>
             <wp:effectExtent b="0" l="0" r="0" t="0"/>
-            <wp:docPr id="9" name="image12.png"/>
+            <wp:docPr id="10" name="image5.png"/>
             <a:graphic>
               <a:graphicData uri="http://schemas.openxmlformats.org/drawingml/2006/picture">
                 <pic:pic>
                   <pic:nvPicPr>
-                    <pic:cNvPr id="0" name="image12.png"/>
+                    <pic:cNvPr id="0" name="image5.png"/>
                     <pic:cNvPicPr preferRelativeResize="0"/>
                   </pic:nvPicPr>
                   <pic:blipFill>
@@ -275,12 +275,12 @@
           <wp:inline distB="114300" distT="114300" distL="114300" distR="114300">
             <wp:extent cx="5731200" cy="546100"/>
             <wp:effectExtent b="0" l="0" r="0" t="0"/>
-            <wp:docPr id="6" name="image5.png"/>
+            <wp:docPr id="6" name="image7.png"/>
             <a:graphic>
               <a:graphicData uri="http://schemas.openxmlformats.org/drawingml/2006/picture">
                 <pic:pic>
                   <pic:nvPicPr>
-                    <pic:cNvPr id="0" name="image5.png"/>
+                    <pic:cNvPr id="0" name="image7.png"/>
                     <pic:cNvPicPr preferRelativeResize="0"/>
                   </pic:nvPicPr>
                   <pic:blipFill>
@@ -350,12 +350,12 @@
           <wp:inline distB="114300" distT="114300" distL="114300" distR="114300">
             <wp:extent cx="5731200" cy="3048000"/>
             <wp:effectExtent b="0" l="0" r="0" t="0"/>
-            <wp:docPr id="3" name="image9.png"/>
+            <wp:docPr id="3" name="image12.png"/>
             <a:graphic>
               <a:graphicData uri="http://schemas.openxmlformats.org/drawingml/2006/picture">
                 <pic:pic>
                   <pic:nvPicPr>
-                    <pic:cNvPr id="0" name="image9.png"/>
+                    <pic:cNvPr id="0" name="image12.png"/>
                     <pic:cNvPicPr preferRelativeResize="0"/>
                   </pic:nvPicPr>
                   <pic:blipFill>
@@ -425,12 +425,12 @@
           <wp:inline distB="114300" distT="114300" distL="114300" distR="114300">
             <wp:extent cx="5731200" cy="4267200"/>
             <wp:effectExtent b="0" l="0" r="0" t="0"/>
-            <wp:docPr id="4" name="image7.png"/>
+            <wp:docPr id="4" name="image4.png"/>
             <a:graphic>
               <a:graphicData uri="http://schemas.openxmlformats.org/drawingml/2006/picture">
                 <pic:pic>
                   <pic:nvPicPr>
-                    <pic:cNvPr id="0" name="image7.png"/>
+                    <pic:cNvPr id="0" name="image4.png"/>
                     <pic:cNvPicPr preferRelativeResize="0"/>
                   </pic:nvPicPr>
                   <pic:blipFill>
@@ -549,12 +549,12 @@
           <wp:inline distB="114300" distT="114300" distL="114300" distR="114300">
             <wp:extent cx="5731200" cy="571500"/>
             <wp:effectExtent b="0" l="0" r="0" t="0"/>
-            <wp:docPr id="11" name="image4.png"/>
+            <wp:docPr id="12" name="image1.png"/>
             <a:graphic>
               <a:graphicData uri="http://schemas.openxmlformats.org/drawingml/2006/picture">
                 <pic:pic>
                   <pic:nvPicPr>
-                    <pic:cNvPr id="0" name="image4.png"/>
+                    <pic:cNvPr id="0" name="image1.png"/>
                     <pic:cNvPicPr preferRelativeResize="0"/>
                   </pic:nvPicPr>
                   <pic:blipFill>
@@ -700,12 +700,12 @@
           <wp:inline distB="114300" distT="114300" distL="114300" distR="114300">
             <wp:extent cx="5731200" cy="4330700"/>
             <wp:effectExtent b="0" l="0" r="0" t="0"/>
-            <wp:docPr id="14" name="image8.png"/>
+            <wp:docPr id="15" name="image13.png"/>
             <a:graphic>
               <a:graphicData uri="http://schemas.openxmlformats.org/drawingml/2006/picture">
                 <pic:pic>
                   <pic:nvPicPr>
-                    <pic:cNvPr id="0" name="image8.png"/>
+                    <pic:cNvPr id="0" name="image13.png"/>
                     <pic:cNvPicPr preferRelativeResize="0"/>
                   </pic:nvPicPr>
                   <pic:blipFill>
@@ -791,12 +791,12 @@
           <wp:inline distB="114300" distT="114300" distL="114300" distR="114300">
             <wp:extent cx="5731200" cy="4368800"/>
             <wp:effectExtent b="0" l="0" r="0" t="0"/>
-            <wp:docPr id="10" name="image2.png"/>
+            <wp:docPr id="11" name="image3.png"/>
             <a:graphic>
               <a:graphicData uri="http://schemas.openxmlformats.org/drawingml/2006/picture">
                 <pic:pic>
                   <pic:nvPicPr>
-                    <pic:cNvPr id="0" name="image2.png"/>
+                    <pic:cNvPr id="0" name="image3.png"/>
                     <pic:cNvPicPr preferRelativeResize="0"/>
                   </pic:nvPicPr>
                   <pic:blipFill>
@@ -866,12 +866,12 @@
           <wp:inline distB="114300" distT="114300" distL="114300" distR="114300">
             <wp:extent cx="5731200" cy="4318000"/>
             <wp:effectExtent b="0" l="0" r="0" t="0"/>
-            <wp:docPr id="2" name="image3.png"/>
+            <wp:docPr id="2" name="image2.png"/>
             <a:graphic>
               <a:graphicData uri="http://schemas.openxmlformats.org/drawingml/2006/picture">
                 <pic:pic>
                   <pic:nvPicPr>
-                    <pic:cNvPr id="0" name="image3.png"/>
+                    <pic:cNvPr id="0" name="image2.png"/>
                     <pic:cNvPicPr preferRelativeResize="0"/>
                   </pic:nvPicPr>
                   <pic:blipFill>
@@ -921,12 +921,12 @@
           <wp:inline distB="114300" distT="114300" distL="114300" distR="114300">
             <wp:extent cx="5731200" cy="4254500"/>
             <wp:effectExtent b="0" l="0" r="0" t="0"/>
-            <wp:docPr id="12" name="image1.png"/>
+            <wp:docPr id="13" name="image11.png"/>
             <a:graphic>
               <a:graphicData uri="http://schemas.openxmlformats.org/drawingml/2006/picture">
                 <pic:pic>
                   <pic:nvPicPr>
-                    <pic:cNvPr id="0" name="image1.png"/>
+                    <pic:cNvPr id="0" name="image11.png"/>
                     <pic:cNvPicPr preferRelativeResize="0"/>
                   </pic:nvPicPr>
                   <pic:blipFill>
@@ -992,12 +992,12 @@
           <wp:inline distB="114300" distT="114300" distL="114300" distR="114300">
             <wp:extent cx="5731200" cy="4318000"/>
             <wp:effectExtent b="0" l="0" r="0" t="0"/>
-            <wp:docPr id="7" name="image6.png"/>
+            <wp:docPr id="7" name="image8.png"/>
             <a:graphic>
               <a:graphicData uri="http://schemas.openxmlformats.org/drawingml/2006/picture">
                 <pic:pic>
                   <pic:nvPicPr>
-                    <pic:cNvPr id="0" name="image6.png"/>
+                    <pic:cNvPr id="0" name="image8.png"/>
                     <pic:cNvPicPr preferRelativeResize="0"/>
                   </pic:nvPicPr>
                   <pic:blipFill>
@@ -1101,12 +1101,12 @@
           <wp:inline distB="114300" distT="114300" distL="114300" distR="114300">
             <wp:extent cx="5731200" cy="711200"/>
             <wp:effectExtent b="0" l="0" r="0" t="0"/>
-            <wp:docPr id="13" name="image13.png"/>
+            <wp:docPr id="14" name="image15.png"/>
             <a:graphic>
               <a:graphicData uri="http://schemas.openxmlformats.org/drawingml/2006/picture">
                 <pic:pic>
                   <pic:nvPicPr>
-                    <pic:cNvPr id="0" name="image13.png"/>
+                    <pic:cNvPr id="0" name="image15.png"/>
                     <pic:cNvPicPr preferRelativeResize="0"/>
                   </pic:nvPicPr>
                   <pic:blipFill>
@@ -1251,12 +1251,12 @@
           <wp:inline distB="114300" distT="114300" distL="114300" distR="114300">
             <wp:extent cx="5731200" cy="1143000"/>
             <wp:effectExtent b="0" l="0" r="0" t="0"/>
-            <wp:docPr id="1" name="image11.png"/>
+            <wp:docPr id="1" name="image6.png"/>
             <a:graphic>
               <a:graphicData uri="http://schemas.openxmlformats.org/drawingml/2006/picture">
                 <pic:pic>
                   <pic:nvPicPr>
-                    <pic:cNvPr id="0" name="image11.png"/>
+                    <pic:cNvPr id="0" name="image6.png"/>
                     <pic:cNvPicPr preferRelativeResize="0"/>
                   </pic:nvPicPr>
                   <pic:blipFill>
@@ -1417,14 +1417,14 @@
         </w:rPr>
         <w:drawing>
           <wp:inline distB="114300" distT="114300" distL="114300" distR="114300">
-            <wp:extent cx="5731200" cy="2578100"/>
+            <wp:extent cx="5731200" cy="1930400"/>
             <wp:effectExtent b="0" l="0" r="0" t="0"/>
-            <wp:docPr id="5" name="image14.png"/>
+            <wp:docPr id="5" name="image9.png"/>
             <a:graphic>
               <a:graphicData uri="http://schemas.openxmlformats.org/drawingml/2006/picture">
                 <pic:pic>
                   <pic:nvPicPr>
-                    <pic:cNvPr id="0" name="image14.png"/>
+                    <pic:cNvPr id="0" name="image9.png"/>
                     <pic:cNvPicPr preferRelativeResize="0"/>
                   </pic:nvPicPr>
                   <pic:blipFill>
@@ -1437,7 +1437,7 @@
                   <pic:spPr>
                     <a:xfrm>
                       <a:off x="0" y="0"/>
-                      <a:ext cx="5731200" cy="2578100"/>
+                      <a:ext cx="5731200" cy="1930400"/>
                     </a:xfrm>
                     <a:prstGeom prst="rect"/>
                     <a:ln/>
@@ -1471,7 +1471,82 @@
           <w:szCs w:val="24"/>
           <w:rtl w:val="0"/>
         </w:rPr>
-        <w:t xml:space="preserve">Listamos las ramas del repositorio local utilizando el comando git branch -a. Generamos una rama a nivel local con el mismo nombre que la rama remota, la cual utilizaremos para trabajar en equipo, para ello usamos el comando git checkout -b nombre de la rama local nombre repositorio remoto/rama remota. Finalmente realizamos pull para traer los archivos actualizados de dicha rama. </w:t>
+        <w:t xml:space="preserve">Listamos las ramas del repositorio local utilizando el comando git branch -a. Generamos una rama a nivel local con el mismo nombre que la rama remota, la cual utilizaremos para trabajar en equipo, para ello usamos el comando git checkout -b nombre de la rama local nombre repositorio remoto/rama remota.</w:t>
+      </w:r>
+    </w:p>
+    <w:p>
+      <w:pPr>
+        <w:spacing w:line="360" w:lineRule="auto"/>
+        <w:jc w:val="both"/>
+        <w:rPr>
+          <w:rFonts w:ascii="Times New Roman" w:cs="Times New Roman" w:eastAsia="Times New Roman" w:hAnsi="Times New Roman"/>
+          <w:sz w:val="24"/>
+          <w:szCs w:val="24"/>
+        </w:rPr>
+      </w:pPr>
+      <w:r>
+        <w:rPr>
+          <w:rFonts w:ascii="Times New Roman" w:cs="Times New Roman" w:eastAsia="Times New Roman" w:hAnsi="Times New Roman"/>
+          <w:sz w:val="24"/>
+          <w:szCs w:val="24"/>
+        </w:rPr>
+        <w:drawing>
+          <wp:inline distB="114300" distT="114300" distL="114300" distR="114300">
+            <wp:extent cx="5731200" cy="3606800"/>
+            <wp:effectExtent b="0" l="0" r="0" t="0"/>
+            <wp:docPr id="9" name="image14.png"/>
+            <a:graphic>
+              <a:graphicData uri="http://schemas.openxmlformats.org/drawingml/2006/picture">
+                <pic:pic>
+                  <pic:nvPicPr>
+                    <pic:cNvPr id="0" name="image14.png"/>
+                    <pic:cNvPicPr preferRelativeResize="0"/>
+                  </pic:nvPicPr>
+                  <pic:blipFill>
+                    <a:blip r:embed="rId20"/>
+                    <a:srcRect b="0" l="0" r="0" t="0"/>
+                    <a:stretch>
+                      <a:fillRect/>
+                    </a:stretch>
+                  </pic:blipFill>
+                  <pic:spPr>
+                    <a:xfrm>
+                      <a:off x="0" y="0"/>
+                      <a:ext cx="5731200" cy="3606800"/>
+                    </a:xfrm>
+                    <a:prstGeom prst="rect"/>
+                    <a:ln/>
+                  </pic:spPr>
+                </pic:pic>
+              </a:graphicData>
+            </a:graphic>
+          </wp:inline>
+        </w:drawing>
+      </w:r>
+      <w:r>
+        <w:rPr>
+          <w:rtl w:val="0"/>
+        </w:rPr>
+      </w:r>
+    </w:p>
+    <w:p>
+      <w:pPr>
+        <w:spacing w:line="360" w:lineRule="auto"/>
+        <w:jc w:val="both"/>
+        <w:rPr>
+          <w:rFonts w:ascii="Times New Roman" w:cs="Times New Roman" w:eastAsia="Times New Roman" w:hAnsi="Times New Roman"/>
+          <w:sz w:val="24"/>
+          <w:szCs w:val="24"/>
+        </w:rPr>
+      </w:pPr>
+      <w:r>
+        <w:rPr>
+          <w:rFonts w:ascii="Times New Roman" w:cs="Times New Roman" w:eastAsia="Times New Roman" w:hAnsi="Times New Roman"/>
+          <w:sz w:val="24"/>
+          <w:szCs w:val="24"/>
+          <w:rtl w:val="0"/>
+        </w:rPr>
+        <w:t xml:space="preserve">Comprobamos el estado de nuestro archivo, lo adherimos al area de preparacion, y confirmamos.</w:t>
       </w:r>
       <w:r>
         <w:rPr>

</xml_diff>

<commit_message>
Revert "Se agrega modificaciones a informe"
This reverts commit 2d34228cc3bfc8ac04eaf6f0995967093652b4ea.
</commit_message>
<xml_diff>
--- a/informes/CarlotaAgustinaLoustau.docx
+++ b/informes/CarlotaAgustinaLoustau.docx
@@ -109,12 +109,12 @@
           <wp:inline distB="114300" distT="114300" distL="114300" distR="114300">
             <wp:extent cx="5731200" cy="4305300"/>
             <wp:effectExtent b="0" l="0" r="0" t="0"/>
-            <wp:docPr id="10" name="image5.png"/>
+            <wp:docPr id="9" name="image12.png"/>
             <a:graphic>
               <a:graphicData uri="http://schemas.openxmlformats.org/drawingml/2006/picture">
                 <pic:pic>
                   <pic:nvPicPr>
-                    <pic:cNvPr id="0" name="image5.png"/>
+                    <pic:cNvPr id="0" name="image12.png"/>
                     <pic:cNvPicPr preferRelativeResize="0"/>
                   </pic:nvPicPr>
                   <pic:blipFill>
@@ -275,12 +275,12 @@
           <wp:inline distB="114300" distT="114300" distL="114300" distR="114300">
             <wp:extent cx="5731200" cy="546100"/>
             <wp:effectExtent b="0" l="0" r="0" t="0"/>
-            <wp:docPr id="6" name="image7.png"/>
+            <wp:docPr id="6" name="image5.png"/>
             <a:graphic>
               <a:graphicData uri="http://schemas.openxmlformats.org/drawingml/2006/picture">
                 <pic:pic>
                   <pic:nvPicPr>
-                    <pic:cNvPr id="0" name="image7.png"/>
+                    <pic:cNvPr id="0" name="image5.png"/>
                     <pic:cNvPicPr preferRelativeResize="0"/>
                   </pic:nvPicPr>
                   <pic:blipFill>
@@ -350,12 +350,12 @@
           <wp:inline distB="114300" distT="114300" distL="114300" distR="114300">
             <wp:extent cx="5731200" cy="3048000"/>
             <wp:effectExtent b="0" l="0" r="0" t="0"/>
-            <wp:docPr id="3" name="image12.png"/>
+            <wp:docPr id="3" name="image9.png"/>
             <a:graphic>
               <a:graphicData uri="http://schemas.openxmlformats.org/drawingml/2006/picture">
                 <pic:pic>
                   <pic:nvPicPr>
-                    <pic:cNvPr id="0" name="image12.png"/>
+                    <pic:cNvPr id="0" name="image9.png"/>
                     <pic:cNvPicPr preferRelativeResize="0"/>
                   </pic:nvPicPr>
                   <pic:blipFill>
@@ -425,12 +425,12 @@
           <wp:inline distB="114300" distT="114300" distL="114300" distR="114300">
             <wp:extent cx="5731200" cy="4267200"/>
             <wp:effectExtent b="0" l="0" r="0" t="0"/>
-            <wp:docPr id="4" name="image4.png"/>
+            <wp:docPr id="4" name="image7.png"/>
             <a:graphic>
               <a:graphicData uri="http://schemas.openxmlformats.org/drawingml/2006/picture">
                 <pic:pic>
                   <pic:nvPicPr>
-                    <pic:cNvPr id="0" name="image4.png"/>
+                    <pic:cNvPr id="0" name="image7.png"/>
                     <pic:cNvPicPr preferRelativeResize="0"/>
                   </pic:nvPicPr>
                   <pic:blipFill>
@@ -549,12 +549,12 @@
           <wp:inline distB="114300" distT="114300" distL="114300" distR="114300">
             <wp:extent cx="5731200" cy="571500"/>
             <wp:effectExtent b="0" l="0" r="0" t="0"/>
-            <wp:docPr id="12" name="image1.png"/>
+            <wp:docPr id="11" name="image4.png"/>
             <a:graphic>
               <a:graphicData uri="http://schemas.openxmlformats.org/drawingml/2006/picture">
                 <pic:pic>
                   <pic:nvPicPr>
-                    <pic:cNvPr id="0" name="image1.png"/>
+                    <pic:cNvPr id="0" name="image4.png"/>
                     <pic:cNvPicPr preferRelativeResize="0"/>
                   </pic:nvPicPr>
                   <pic:blipFill>
@@ -700,12 +700,12 @@
           <wp:inline distB="114300" distT="114300" distL="114300" distR="114300">
             <wp:extent cx="5731200" cy="4330700"/>
             <wp:effectExtent b="0" l="0" r="0" t="0"/>
-            <wp:docPr id="15" name="image13.png"/>
+            <wp:docPr id="14" name="image8.png"/>
             <a:graphic>
               <a:graphicData uri="http://schemas.openxmlformats.org/drawingml/2006/picture">
                 <pic:pic>
                   <pic:nvPicPr>
-                    <pic:cNvPr id="0" name="image13.png"/>
+                    <pic:cNvPr id="0" name="image8.png"/>
                     <pic:cNvPicPr preferRelativeResize="0"/>
                   </pic:nvPicPr>
                   <pic:blipFill>
@@ -791,12 +791,12 @@
           <wp:inline distB="114300" distT="114300" distL="114300" distR="114300">
             <wp:extent cx="5731200" cy="4368800"/>
             <wp:effectExtent b="0" l="0" r="0" t="0"/>
-            <wp:docPr id="11" name="image3.png"/>
+            <wp:docPr id="10" name="image2.png"/>
             <a:graphic>
               <a:graphicData uri="http://schemas.openxmlformats.org/drawingml/2006/picture">
                 <pic:pic>
                   <pic:nvPicPr>
-                    <pic:cNvPr id="0" name="image3.png"/>
+                    <pic:cNvPr id="0" name="image2.png"/>
                     <pic:cNvPicPr preferRelativeResize="0"/>
                   </pic:nvPicPr>
                   <pic:blipFill>
@@ -866,12 +866,12 @@
           <wp:inline distB="114300" distT="114300" distL="114300" distR="114300">
             <wp:extent cx="5731200" cy="4318000"/>
             <wp:effectExtent b="0" l="0" r="0" t="0"/>
-            <wp:docPr id="2" name="image2.png"/>
+            <wp:docPr id="2" name="image3.png"/>
             <a:graphic>
               <a:graphicData uri="http://schemas.openxmlformats.org/drawingml/2006/picture">
                 <pic:pic>
                   <pic:nvPicPr>
-                    <pic:cNvPr id="0" name="image2.png"/>
+                    <pic:cNvPr id="0" name="image3.png"/>
                     <pic:cNvPicPr preferRelativeResize="0"/>
                   </pic:nvPicPr>
                   <pic:blipFill>
@@ -921,12 +921,12 @@
           <wp:inline distB="114300" distT="114300" distL="114300" distR="114300">
             <wp:extent cx="5731200" cy="4254500"/>
             <wp:effectExtent b="0" l="0" r="0" t="0"/>
-            <wp:docPr id="13" name="image11.png"/>
+            <wp:docPr id="12" name="image1.png"/>
             <a:graphic>
               <a:graphicData uri="http://schemas.openxmlformats.org/drawingml/2006/picture">
                 <pic:pic>
                   <pic:nvPicPr>
-                    <pic:cNvPr id="0" name="image11.png"/>
+                    <pic:cNvPr id="0" name="image1.png"/>
                     <pic:cNvPicPr preferRelativeResize="0"/>
                   </pic:nvPicPr>
                   <pic:blipFill>
@@ -992,12 +992,12 @@
           <wp:inline distB="114300" distT="114300" distL="114300" distR="114300">
             <wp:extent cx="5731200" cy="4318000"/>
             <wp:effectExtent b="0" l="0" r="0" t="0"/>
-            <wp:docPr id="7" name="image8.png"/>
+            <wp:docPr id="7" name="image6.png"/>
             <a:graphic>
               <a:graphicData uri="http://schemas.openxmlformats.org/drawingml/2006/picture">
                 <pic:pic>
                   <pic:nvPicPr>
-                    <pic:cNvPr id="0" name="image8.png"/>
+                    <pic:cNvPr id="0" name="image6.png"/>
                     <pic:cNvPicPr preferRelativeResize="0"/>
                   </pic:nvPicPr>
                   <pic:blipFill>
@@ -1101,12 +1101,12 @@
           <wp:inline distB="114300" distT="114300" distL="114300" distR="114300">
             <wp:extent cx="5731200" cy="711200"/>
             <wp:effectExtent b="0" l="0" r="0" t="0"/>
-            <wp:docPr id="14" name="image15.png"/>
+            <wp:docPr id="13" name="image13.png"/>
             <a:graphic>
               <a:graphicData uri="http://schemas.openxmlformats.org/drawingml/2006/picture">
                 <pic:pic>
                   <pic:nvPicPr>
-                    <pic:cNvPr id="0" name="image15.png"/>
+                    <pic:cNvPr id="0" name="image13.png"/>
                     <pic:cNvPicPr preferRelativeResize="0"/>
                   </pic:nvPicPr>
                   <pic:blipFill>
@@ -1251,12 +1251,12 @@
           <wp:inline distB="114300" distT="114300" distL="114300" distR="114300">
             <wp:extent cx="5731200" cy="1143000"/>
             <wp:effectExtent b="0" l="0" r="0" t="0"/>
-            <wp:docPr id="1" name="image6.png"/>
+            <wp:docPr id="1" name="image11.png"/>
             <a:graphic>
               <a:graphicData uri="http://schemas.openxmlformats.org/drawingml/2006/picture">
                 <pic:pic>
                   <pic:nvPicPr>
-                    <pic:cNvPr id="0" name="image6.png"/>
+                    <pic:cNvPr id="0" name="image11.png"/>
                     <pic:cNvPicPr preferRelativeResize="0"/>
                   </pic:nvPicPr>
                   <pic:blipFill>
@@ -1417,14 +1417,14 @@
         </w:rPr>
         <w:drawing>
           <wp:inline distB="114300" distT="114300" distL="114300" distR="114300">
-            <wp:extent cx="5731200" cy="1930400"/>
+            <wp:extent cx="5731200" cy="2578100"/>
             <wp:effectExtent b="0" l="0" r="0" t="0"/>
-            <wp:docPr id="5" name="image9.png"/>
+            <wp:docPr id="5" name="image14.png"/>
             <a:graphic>
               <a:graphicData uri="http://schemas.openxmlformats.org/drawingml/2006/picture">
                 <pic:pic>
                   <pic:nvPicPr>
-                    <pic:cNvPr id="0" name="image9.png"/>
+                    <pic:cNvPr id="0" name="image14.png"/>
                     <pic:cNvPicPr preferRelativeResize="0"/>
                   </pic:nvPicPr>
                   <pic:blipFill>
@@ -1437,7 +1437,7 @@
                   <pic:spPr>
                     <a:xfrm>
                       <a:off x="0" y="0"/>
-                      <a:ext cx="5731200" cy="1930400"/>
+                      <a:ext cx="5731200" cy="2578100"/>
                     </a:xfrm>
                     <a:prstGeom prst="rect"/>
                     <a:ln/>
@@ -1471,82 +1471,7 @@
           <w:szCs w:val="24"/>
           <w:rtl w:val="0"/>
         </w:rPr>
-        <w:t xml:space="preserve">Listamos las ramas del repositorio local utilizando el comando git branch -a. Generamos una rama a nivel local con el mismo nombre que la rama remota, la cual utilizaremos para trabajar en equipo, para ello usamos el comando git checkout -b nombre de la rama local nombre repositorio remoto/rama remota.</w:t>
-      </w:r>
-    </w:p>
-    <w:p>
-      <w:pPr>
-        <w:spacing w:line="360" w:lineRule="auto"/>
-        <w:jc w:val="both"/>
-        <w:rPr>
-          <w:rFonts w:ascii="Times New Roman" w:cs="Times New Roman" w:eastAsia="Times New Roman" w:hAnsi="Times New Roman"/>
-          <w:sz w:val="24"/>
-          <w:szCs w:val="24"/>
-        </w:rPr>
-      </w:pPr>
-      <w:r>
-        <w:rPr>
-          <w:rFonts w:ascii="Times New Roman" w:cs="Times New Roman" w:eastAsia="Times New Roman" w:hAnsi="Times New Roman"/>
-          <w:sz w:val="24"/>
-          <w:szCs w:val="24"/>
-        </w:rPr>
-        <w:drawing>
-          <wp:inline distB="114300" distT="114300" distL="114300" distR="114300">
-            <wp:extent cx="5731200" cy="3606800"/>
-            <wp:effectExtent b="0" l="0" r="0" t="0"/>
-            <wp:docPr id="9" name="image14.png"/>
-            <a:graphic>
-              <a:graphicData uri="http://schemas.openxmlformats.org/drawingml/2006/picture">
-                <pic:pic>
-                  <pic:nvPicPr>
-                    <pic:cNvPr id="0" name="image14.png"/>
-                    <pic:cNvPicPr preferRelativeResize="0"/>
-                  </pic:nvPicPr>
-                  <pic:blipFill>
-                    <a:blip r:embed="rId20"/>
-                    <a:srcRect b="0" l="0" r="0" t="0"/>
-                    <a:stretch>
-                      <a:fillRect/>
-                    </a:stretch>
-                  </pic:blipFill>
-                  <pic:spPr>
-                    <a:xfrm>
-                      <a:off x="0" y="0"/>
-                      <a:ext cx="5731200" cy="3606800"/>
-                    </a:xfrm>
-                    <a:prstGeom prst="rect"/>
-                    <a:ln/>
-                  </pic:spPr>
-                </pic:pic>
-              </a:graphicData>
-            </a:graphic>
-          </wp:inline>
-        </w:drawing>
-      </w:r>
-      <w:r>
-        <w:rPr>
-          <w:rtl w:val="0"/>
-        </w:rPr>
-      </w:r>
-    </w:p>
-    <w:p>
-      <w:pPr>
-        <w:spacing w:line="360" w:lineRule="auto"/>
-        <w:jc w:val="both"/>
-        <w:rPr>
-          <w:rFonts w:ascii="Times New Roman" w:cs="Times New Roman" w:eastAsia="Times New Roman" w:hAnsi="Times New Roman"/>
-          <w:sz w:val="24"/>
-          <w:szCs w:val="24"/>
-        </w:rPr>
-      </w:pPr>
-      <w:r>
-        <w:rPr>
-          <w:rFonts w:ascii="Times New Roman" w:cs="Times New Roman" w:eastAsia="Times New Roman" w:hAnsi="Times New Roman"/>
-          <w:sz w:val="24"/>
-          <w:szCs w:val="24"/>
-          <w:rtl w:val="0"/>
-        </w:rPr>
-        <w:t xml:space="preserve">Comprobamos el estado de nuestro archivo, lo adherimos al area de preparacion, y confirmamos.</w:t>
+        <w:t xml:space="preserve">Listamos las ramas del repositorio local utilizando el comando git branch -a. Generamos una rama a nivel local con el mismo nombre que la rama remota, la cual utilizaremos para trabajar en equipo, para ello usamos el comando git checkout -b nombre de la rama local nombre repositorio remoto/rama remota. Finalmente realizamos pull para traer los archivos actualizados de dicha rama. </w:t>
       </w:r>
       <w:r>
         <w:rPr>

</xml_diff>